<commit_message>
migrate to Db2 Warehouse for Cloud
</commit_message>
<xml_diff>
--- a/STSA-Workshop1-RaspberryPi-and-IoT.docx
+++ b/STSA-Workshop1-RaspberryPi-and-IoT.docx
@@ -953,44 +953,50 @@
     <w:p>
       <w:pPr>
         <w:pStyle w:val="ListParagraph"/>
+        <w:keepLines/>
+        <w:numPr>
+          <w:ilvl w:val="0"/>
+          <w:numId w:val="17"/>
+        </w:numPr>
+      </w:pPr>
+      <w:r>
+        <w:t>Create a</w:t>
+      </w:r>
+      <w:r>
+        <w:t xml:space="preserve"> table</w:t>
+      </w:r>
+      <w:r>
+        <w:t xml:space="preserve"> called</w:t>
+      </w:r>
+      <w:r>
+        <w:t xml:space="preserve">: </w:t>
+      </w:r>
+      <w:r>
+        <w:rPr>
+          <w:b/>
+        </w:rPr>
+        <w:t>SENSEDATA</w:t>
+      </w:r>
+    </w:p>
+    <w:p>
+      <w:pPr>
+        <w:pStyle w:val="ListParagraph"/>
         <w:keepNext/>
         <w:keepLines/>
         <w:numPr>
           <w:ilvl w:val="0"/>
           <w:numId w:val="17"/>
         </w:numPr>
-        <w:spacing w:before="0"/>
-        <w:rPr>
-          <w:rFonts w:ascii="Lucida Console" w:hAnsi="Lucida Console"/>
-        </w:rPr>
-      </w:pPr>
-      <w:r>
-        <w:t xml:space="preserve">Add a new table to your </w:t>
-      </w:r>
-      <w:r>
-        <w:t>Db2 Warehouse on Cloud</w:t>
-      </w:r>
-      <w:r>
-        <w:t xml:space="preserve"> service using the following DDL:</w:t>
-      </w:r>
-    </w:p>
-    <w:p>
-      <w:pPr>
-        <w:keepNext/>
-        <w:keepLines/>
-        <w:spacing w:before="0"/>
-        <w:ind w:left="1440"/>
         <w:rPr>
           <w:rFonts w:ascii="Lucida Console" w:hAnsi="Lucida Console"/>
           <w:b/>
         </w:rPr>
       </w:pPr>
       <w:r>
-        <w:rPr>
-          <w:rFonts w:ascii="Lucida Console" w:hAnsi="Lucida Console"/>
-          <w:b/>
-        </w:rPr>
-        <w:t>CREATE TABLE "SENSEDATA"</w:t>
+        <w:t>The table should contain the following columns and data types</w:t>
+      </w:r>
+      <w:r>
+        <w:t>:</w:t>
       </w:r>
     </w:p>
     <w:p>
@@ -998,8 +1004,13 @@
         <w:pStyle w:val="ListParagraph"/>
         <w:keepNext/>
         <w:keepLines/>
-        <w:spacing w:before="0"/>
-        <w:ind w:left="1440"/>
+        <w:pBdr>
+          <w:top w:val="single" w:sz="4" w:space="1" w:color="auto"/>
+          <w:left w:val="single" w:sz="4" w:space="4" w:color="auto"/>
+          <w:bottom w:val="single" w:sz="4" w:space="1" w:color="auto"/>
+          <w:right w:val="single" w:sz="4" w:space="0" w:color="auto"/>
+        </w:pBdr>
+        <w:ind w:left="1440" w:right="5400"/>
         <w:rPr>
           <w:rFonts w:ascii="Lucida Console" w:hAnsi="Lucida Console"/>
           <w:b/>
@@ -1010,7 +1021,23 @@
           <w:rFonts w:ascii="Lucida Console" w:hAnsi="Lucida Console"/>
           <w:b/>
         </w:rPr>
-        <w:t>(</w:t>
+        <w:t xml:space="preserve">SENSORID </w:t>
+      </w:r>
+      <w:proofErr w:type="gramStart"/>
+      <w:r>
+        <w:rPr>
+          <w:rFonts w:ascii="Lucida Console" w:hAnsi="Lucida Console"/>
+          <w:b/>
+        </w:rPr>
+        <w:t>VARCHAR(</w:t>
+      </w:r>
+      <w:proofErr w:type="gramEnd"/>
+      <w:r>
+        <w:rPr>
+          <w:rFonts w:ascii="Lucida Console" w:hAnsi="Lucida Console"/>
+          <w:b/>
+        </w:rPr>
+        <w:t>20)</w:t>
       </w:r>
     </w:p>
     <w:p>
@@ -1018,8 +1045,13 @@
         <w:pStyle w:val="ListParagraph"/>
         <w:keepNext/>
         <w:keepLines/>
-        <w:spacing w:before="0"/>
-        <w:ind w:left="1440"/>
+        <w:pBdr>
+          <w:top w:val="single" w:sz="4" w:space="1" w:color="auto"/>
+          <w:left w:val="single" w:sz="4" w:space="4" w:color="auto"/>
+          <w:bottom w:val="single" w:sz="4" w:space="1" w:color="auto"/>
+          <w:right w:val="single" w:sz="4" w:space="0" w:color="auto"/>
+        </w:pBdr>
+        <w:ind w:left="1440" w:right="5400"/>
         <w:rPr>
           <w:rFonts w:ascii="Lucida Console" w:hAnsi="Lucida Console"/>
           <w:b/>
@@ -1030,23 +1062,14 @@
           <w:rFonts w:ascii="Lucida Console" w:hAnsi="Lucida Console"/>
           <w:b/>
         </w:rPr>
-        <w:t xml:space="preserve">"SENSORID" </w:t>
-      </w:r>
-      <w:proofErr w:type="gramStart"/>
+        <w:t>T</w:t>
+      </w:r>
       <w:r>
         <w:rPr>
           <w:rFonts w:ascii="Lucida Console" w:hAnsi="Lucida Console"/>
           <w:b/>
         </w:rPr>
-        <w:t>VARCHAR(</w:t>
-      </w:r>
-      <w:proofErr w:type="gramEnd"/>
-      <w:r>
-        <w:rPr>
-          <w:rFonts w:ascii="Lucida Console" w:hAnsi="Lucida Console"/>
-          <w:b/>
-        </w:rPr>
-        <w:t>20),</w:t>
+        <w:t>EMPERATURE DOUBLE</w:t>
       </w:r>
     </w:p>
     <w:p>
@@ -1054,8 +1077,13 @@
         <w:pStyle w:val="ListParagraph"/>
         <w:keepNext/>
         <w:keepLines/>
-        <w:spacing w:before="0"/>
-        <w:ind w:left="1440"/>
+        <w:pBdr>
+          <w:top w:val="single" w:sz="4" w:space="1" w:color="auto"/>
+          <w:left w:val="single" w:sz="4" w:space="4" w:color="auto"/>
+          <w:bottom w:val="single" w:sz="4" w:space="1" w:color="auto"/>
+          <w:right w:val="single" w:sz="4" w:space="0" w:color="auto"/>
+        </w:pBdr>
+        <w:ind w:left="1440" w:right="5400"/>
         <w:rPr>
           <w:rFonts w:ascii="Lucida Console" w:hAnsi="Lucida Console"/>
           <w:b/>
@@ -1066,7 +1094,7 @@
           <w:rFonts w:ascii="Lucida Console" w:hAnsi="Lucida Console"/>
           <w:b/>
         </w:rPr>
-        <w:t>"TEMPERATURE" DOUBLE,</w:t>
+        <w:t>HUMIDITY DOUBLE</w:t>
       </w:r>
     </w:p>
     <w:p>
@@ -1074,8 +1102,13 @@
         <w:pStyle w:val="ListParagraph"/>
         <w:keepNext/>
         <w:keepLines/>
-        <w:spacing w:before="0"/>
-        <w:ind w:left="1440"/>
+        <w:pBdr>
+          <w:top w:val="single" w:sz="4" w:space="1" w:color="auto"/>
+          <w:left w:val="single" w:sz="4" w:space="4" w:color="auto"/>
+          <w:bottom w:val="single" w:sz="4" w:space="1" w:color="auto"/>
+          <w:right w:val="single" w:sz="4" w:space="0" w:color="auto"/>
+        </w:pBdr>
+        <w:ind w:left="1440" w:right="5400"/>
         <w:rPr>
           <w:rFonts w:ascii="Lucida Console" w:hAnsi="Lucida Console"/>
           <w:b/>
@@ -1086,7 +1119,7 @@
           <w:rFonts w:ascii="Lucida Console" w:hAnsi="Lucida Console"/>
           <w:b/>
         </w:rPr>
-        <w:t>"HUMIDITY" DOUBLE,</w:t>
+        <w:t>PRESSURE DOUBLE</w:t>
       </w:r>
     </w:p>
     <w:p>
@@ -1094,8 +1127,13 @@
         <w:pStyle w:val="ListParagraph"/>
         <w:keepNext/>
         <w:keepLines/>
-        <w:spacing w:before="0"/>
-        <w:ind w:left="1440"/>
+        <w:pBdr>
+          <w:top w:val="single" w:sz="4" w:space="1" w:color="auto"/>
+          <w:left w:val="single" w:sz="4" w:space="4" w:color="auto"/>
+          <w:bottom w:val="single" w:sz="4" w:space="1" w:color="auto"/>
+          <w:right w:val="single" w:sz="4" w:space="0" w:color="auto"/>
+        </w:pBdr>
+        <w:ind w:left="1440" w:right="5400"/>
         <w:rPr>
           <w:rFonts w:ascii="Lucida Console" w:hAnsi="Lucida Console"/>
           <w:b/>
@@ -1106,71 +1144,36 @@
           <w:rFonts w:ascii="Lucida Console" w:hAnsi="Lucida Console"/>
           <w:b/>
         </w:rPr>
-        <w:t>"PRESSURE" DOUBLE,</w:t>
-      </w:r>
-    </w:p>
-    <w:p>
-      <w:pPr>
-        <w:pStyle w:val="ListParagraph"/>
+        <w:t>TIMESENT</w:t>
+      </w:r>
+      <w:r>
+        <w:rPr>
+          <w:rFonts w:ascii="Lucida Console" w:hAnsi="Lucida Console"/>
+          <w:b/>
+        </w:rPr>
+        <w:t xml:space="preserve"> TIMESTAMP</w:t>
+      </w:r>
+    </w:p>
+    <w:p>
+      <w:pPr>
         <w:keepNext/>
         <w:keepLines/>
-        <w:spacing w:before="0"/>
-        <w:ind w:left="1440"/>
-        <w:rPr>
-          <w:rFonts w:ascii="Lucida Console" w:hAnsi="Lucida Console"/>
-          <w:b/>
-        </w:rPr>
-      </w:pPr>
-      <w:r>
-        <w:rPr>
-          <w:rFonts w:ascii="Lucida Console" w:hAnsi="Lucida Console"/>
-          <w:b/>
-        </w:rPr>
-        <w:t>"TIMESENT" TIMESTAMP</w:t>
-      </w:r>
-    </w:p>
-    <w:p>
-      <w:pPr>
-        <w:pStyle w:val="ListParagraph"/>
-        <w:keepNext/>
-        <w:keepLines/>
-        <w:spacing w:before="0"/>
-        <w:ind w:left="1440"/>
-        <w:rPr>
-          <w:rFonts w:ascii="Lucida Console" w:hAnsi="Lucida Console"/>
-          <w:b/>
-        </w:rPr>
-      </w:pPr>
-      <w:r>
-        <w:rPr>
-          <w:rFonts w:ascii="Lucida Console" w:hAnsi="Lucida Console"/>
-          <w:b/>
-        </w:rPr>
-        <w:t>);</w:t>
-      </w:r>
-    </w:p>
-    <w:p>
-      <w:pPr>
-        <w:pStyle w:val="Heading3"/>
-        <w:spacing w:before="120"/>
+        <w:spacing w:before="240"/>
         <w:ind w:left="360"/>
         <w:rPr>
           <w:i/>
-          <w:u w:val="none"/>
         </w:rPr>
       </w:pPr>
       <w:r>
         <w:rPr>
           <w:b/>
           <w:i/>
-          <w:u w:val="none"/>
         </w:rPr>
         <w:t>Note</w:t>
       </w:r>
       <w:r>
         <w:rPr>
           <w:i/>
-          <w:u w:val="none"/>
         </w:rPr>
         <w:t>: The name of this table and the names of the rows will be an important element of later workshops so be sure to double check your spelling.</w:t>
       </w:r>
@@ -1568,6 +1571,7 @@
     <w:p>
       <w:pPr>
         <w:pStyle w:val="ListParagraph"/>
+        <w:keepNext/>
         <w:numPr>
           <w:ilvl w:val="0"/>
           <w:numId w:val="3"/>
@@ -2840,7 +2844,12 @@
         </w:numPr>
       </w:pPr>
       <w:r>
-        <w:t>Receive the three different event types (environment, motion, &amp; joystick).</w:t>
+        <w:t xml:space="preserve">Receive the three different event types (environment, motion, &amp; </w:t>
+      </w:r>
+      <w:bookmarkStart w:id="0" w:name="_GoBack"/>
+      <w:bookmarkEnd w:id="0"/>
+      <w:r>
+        <w:t>joystick).</w:t>
       </w:r>
     </w:p>
     <w:p>
@@ -2862,6 +2871,7 @@
         </w:rPr>
       </w:pPr>
       <w:r>
+        <w:lastRenderedPageBreak/>
         <w:t xml:space="preserve">Format the incoming </w:t>
       </w:r>
       <w:r>
@@ -2901,6 +2911,7 @@
     </w:p>
     <w:p>
       <w:pPr>
+        <w:keepNext/>
         <w:keepLines/>
         <w:spacing w:before="0"/>
         <w:ind w:left="1440"/>
@@ -2937,6 +2948,7 @@
     </w:p>
     <w:p>
       <w:pPr>
+        <w:keepNext/>
         <w:keepLines/>
         <w:spacing w:before="0"/>
         <w:ind w:left="1440"/>
@@ -2959,6 +2971,7 @@
     </w:p>
     <w:p>
       <w:pPr>
+        <w:keepNext/>
         <w:keepLines/>
         <w:spacing w:before="0"/>
         <w:ind w:left="1440"/>
@@ -2995,7 +3008,6 @@
         <w:rPr>
           <w:u w:val="single"/>
         </w:rPr>
-        <w:lastRenderedPageBreak/>
         <w:t xml:space="preserve">The </w:t>
       </w:r>
       <w:r>
@@ -7187,7 +7199,6 @@
         <w:keepLines/>
         <w:jc w:val="center"/>
       </w:pPr>
-      <w:bookmarkStart w:id="0" w:name="_GoBack"/>
       <w:r>
         <w:rPr>
           <w:noProof/>
@@ -7234,7 +7245,6 @@
           </wp:inline>
         </w:drawing>
       </w:r>
-      <w:bookmarkEnd w:id="0"/>
     </w:p>
     <w:p>
       <w:pPr>
@@ -17646,7 +17656,7 @@
         <w:rStyle w:val="PageNumber"/>
         <w:noProof/>
       </w:rPr>
-      <w:t>25</w:t>
+      <w:t>12</w:t>
     </w:r>
     <w:r>
       <w:rPr>
@@ -23974,7 +23984,7 @@
 </file>
 
 <file path=customXml/itemProps1.xml><?xml version="1.0" encoding="utf-8"?>
-<ds:datastoreItem xmlns:ds="http://schemas.openxmlformats.org/officeDocument/2006/customXml" ds:itemID="{3ED4C669-32BC-9146-BA54-0FE9BE9856E9}">
+<ds:datastoreItem xmlns:ds="http://schemas.openxmlformats.org/officeDocument/2006/customXml" ds:itemID="{42D97944-2BA1-3D45-9F5A-866348BC6DC9}">
   <ds:schemaRefs>
     <ds:schemaRef ds:uri="http://schemas.openxmlformats.org/officeDocument/2006/bibliography"/>
   </ds:schemaRefs>

</xml_diff>